<commit_message>
Added Vision Statement, Setting and Story
</commit_message>
<xml_diff>
--- a/Dokumentation.docx
+++ b/Dokumentation.docx
@@ -39,165 +39,13 @@
     </w:p>
     <w:p>
       <w:r>
-        <w:t>(Grundidee für das Spiel)</w:t>
-      </w:r>
-    </w:p>
-    <w:p/>
-    <w:p>
-      <w:pPr>
-        <w:rPr>
-          <w:u w:val="single"/>
-        </w:rPr>
-      </w:pPr>
-      <w:r>
-        <w:rPr>
-          <w:u w:val="single"/>
-        </w:rPr>
-        <w:t>Setting</w:t>
-      </w:r>
-    </w:p>
-    <w:p>
-      <w:pPr>
-        <w:pStyle w:val="Listenabsatz"/>
-        <w:numPr>
-          <w:ilvl w:val="0"/>
-          <w:numId w:val="1"/>
-        </w:numPr>
-      </w:pPr>
-      <w:proofErr w:type="spellStart"/>
-      <w:r>
-        <w:t>Highlands</w:t>
-      </w:r>
-      <w:proofErr w:type="spellEnd"/>
-    </w:p>
-    <w:p>
-      <w:pPr>
-        <w:pStyle w:val="Listenabsatz"/>
-        <w:numPr>
-          <w:ilvl w:val="0"/>
-          <w:numId w:val="1"/>
-        </w:numPr>
-      </w:pPr>
-      <w:r>
-        <w:t>altes Schloss</w:t>
-      </w:r>
-    </w:p>
-    <w:p>
-      <w:pPr>
-        <w:pStyle w:val="Listenabsatz"/>
-        <w:numPr>
-          <w:ilvl w:val="0"/>
-          <w:numId w:val="1"/>
-        </w:numPr>
-      </w:pPr>
-      <w:r>
-        <w:t>Adelsfamilie</w:t>
-      </w:r>
-    </w:p>
-    <w:p/>
-    <w:p>
-      <w:pPr>
-        <w:rPr>
-          <w:u w:val="single"/>
-        </w:rPr>
-      </w:pPr>
-      <w:r>
-        <w:rPr>
-          <w:u w:val="single"/>
-        </w:rPr>
-        <w:t>Game Design</w:t>
-      </w:r>
-    </w:p>
-    <w:p>
-      <w:r>
-        <w:t>(Interaktion zwischen Spieler und Spiel)</w:t>
-      </w:r>
-    </w:p>
-    <w:p/>
-    <w:p>
-      <w:pPr>
-        <w:rPr>
-          <w:u w:val="single"/>
-        </w:rPr>
-      </w:pPr>
-      <w:r>
-        <w:rPr>
-          <w:u w:val="single"/>
-        </w:rPr>
-        <w:t>Story</w:t>
-      </w:r>
-    </w:p>
-    <w:p>
-      <w:r>
-        <w:t>(1 bis 1,5 Seiten</w:t>
-      </w:r>
-      <w:r>
-        <w:t>, ich würde für jeden einzeln die Story + Motive aufschreiben und dann erst ganz zum Schluss den Mord „auflösen“</w:t>
-      </w:r>
-      <w:r>
-        <w:t>)</w:t>
-      </w:r>
-    </w:p>
-    <w:p>
-      <w:pPr>
-        <w:pStyle w:val="Listenabsatz"/>
-        <w:numPr>
-          <w:ilvl w:val="0"/>
-          <w:numId w:val="1"/>
-        </w:numPr>
-      </w:pPr>
-      <w:r>
-        <w:t>Elliot Graham</w:t>
-      </w:r>
-    </w:p>
-    <w:p>
-      <w:pPr>
-        <w:pStyle w:val="Listenabsatz"/>
-        <w:numPr>
-          <w:ilvl w:val="0"/>
-          <w:numId w:val="1"/>
-        </w:numPr>
-      </w:pPr>
-      <w:r>
-        <w:t>Scarlett Graham</w:t>
-      </w:r>
-    </w:p>
-    <w:p>
-      <w:pPr>
-        <w:pStyle w:val="Listenabsatz"/>
-        <w:numPr>
-          <w:ilvl w:val="0"/>
-          <w:numId w:val="1"/>
-        </w:numPr>
-      </w:pPr>
-      <w:r>
-        <w:t>Viola Rose</w:t>
-      </w:r>
-    </w:p>
-    <w:p>
-      <w:pPr>
-        <w:pStyle w:val="Listenabsatz"/>
-        <w:numPr>
-          <w:ilvl w:val="0"/>
-          <w:numId w:val="1"/>
-        </w:numPr>
-      </w:pPr>
-      <w:r>
-        <w:t>Dean, der Gärtner</w:t>
-      </w:r>
-    </w:p>
-    <w:p/>
-    <w:p>
-      <w:pPr>
-        <w:rPr>
-          <w:u w:val="single"/>
-        </w:rPr>
-      </w:pPr>
-      <w:r>
-        <w:rPr>
-          <w:u w:val="single"/>
-        </w:rPr>
-        <w:t>Beispielrätsel</w:t>
+        <w:t>Bei unserem Projekt handelt es sich um einen te</w:t>
+      </w:r>
+      <w:r>
+        <w:t xml:space="preserve">xt-basierten Krimi. </w:t>
+      </w:r>
+      <w:r>
+        <w:t>Der Spieler findet sich in einem alten Schloss mitten im Nirgendwo wieder um verdeckte Ermittlungen wegen Steuerhinterziehung durchzuführen. Kurz nach seiner Ankunft wird allerdings der Schlossherr Edward Graham tot aufgefunden. Nun ist es am Spieler diesen Mordfall aufzuklären.</w:t>
       </w:r>
       <w:bookmarkStart w:id="0" w:name="_GoBack"/>
       <w:bookmarkEnd w:id="0"/>
@@ -213,7 +61,519 @@
         <w:rPr>
           <w:u w:val="single"/>
         </w:rPr>
+        <w:t>Setting</w:t>
+      </w:r>
+    </w:p>
+    <w:p>
+      <w:r>
+        <w:t>„Mystery of Castle Darkmere“ spielt in einem alten Schloss in den Highlands Schottlands.</w:t>
+      </w:r>
+    </w:p>
+    <w:p>
+      <w:r>
+        <w:t>Als Highlands wird</w:t>
+      </w:r>
+      <w:r>
+        <w:t xml:space="preserve"> der</w:t>
+      </w:r>
+      <w:r>
+        <w:t xml:space="preserve"> nordwestliche Teil Schottlands beschrieben</w:t>
+      </w:r>
+      <w:r>
+        <w:t xml:space="preserve">. Die Landschaft besteht zu größten Teilen aus weiten Wiesen, Mooren und Seen, die gelegentlich durch steile Klippen durchbrochen werden. </w:t>
+      </w:r>
+      <w:r>
+        <w:t>Die Gegend ist</w:t>
+      </w:r>
+      <w:r>
+        <w:t xml:space="preserve"> nur sehr dünn besiedelt</w:t>
+      </w:r>
+      <w:r>
+        <w:t>, aber es gibt recht</w:t>
+      </w:r>
+      <w:r>
+        <w:t xml:space="preserve"> viele alte Schlösser, die (mehr oder weniger) gut in Stand gehalten sind.</w:t>
+      </w:r>
+    </w:p>
+    <w:p>
+      <w:r>
+        <w:t xml:space="preserve">Die Highlands waren dem englischen Einfluss weit weniger ausgesetzt als der Rest von Schottland und haben daher viel mehr von ihrer schottischen Kultur und Sprache beibehalten. So gibt es dort auch noch zum Teil Clans, obwohl die englische Regierung viel drangesetzt hat, diese alte Tradition auszurotten. </w:t>
+      </w:r>
+      <w:r>
+        <w:t>Des Weiteren sind die Highlands für ihren Whisky bekannt.</w:t>
+      </w:r>
+    </w:p>
+    <w:p/>
+    <w:p>
+      <w:pPr>
+        <w:rPr>
+          <w:u w:val="single"/>
+        </w:rPr>
+      </w:pPr>
+      <w:r>
+        <w:rPr>
+          <w:u w:val="single"/>
+        </w:rPr>
+        <w:t>Game Design</w:t>
+      </w:r>
+    </w:p>
+    <w:p>
+      <w:r>
+        <w:t>(Interaktion zwischen Spieler und Spiel)</w:t>
+      </w:r>
+    </w:p>
+    <w:p/>
+    <w:p>
+      <w:pPr>
+        <w:rPr>
+          <w:u w:val="single"/>
+        </w:rPr>
+      </w:pPr>
+      <w:r>
+        <w:rPr>
+          <w:u w:val="single"/>
+        </w:rPr>
+        <w:t>Story</w:t>
+      </w:r>
+    </w:p>
+    <w:p>
+      <w:r>
+        <w:t>Das Schloss Darkmere hat, neben dem Verstorbenen Edward Graham, noch 4 Bewohner:</w:t>
+      </w:r>
+    </w:p>
+    <w:p>
+      <w:r>
+        <w:t xml:space="preserve">Elliot Graham ist Edwards Bruder, 33 Jahre alt und Maler. Er und Edward sind im Schloss Darkmere </w:t>
+      </w:r>
+      <w:r>
+        <w:t xml:space="preserve">aufgewachsen - </w:t>
+      </w:r>
+      <w:r>
+        <w:t>unter der</w:t>
+      </w:r>
+      <w:r>
+        <w:t xml:space="preserve"> strengen Aufsicht ihrer Eltern, </w:t>
+      </w:r>
+      <w:r>
+        <w:t>d</w:t>
+      </w:r>
+      <w:r>
+        <w:t xml:space="preserve">ie sie von Kindesbeinen darauf vorbereitet haben eines Tages den Familienbetrieb zu übernehmen. Während Edward nie Probleme damit zu haben schien den Anforderungen der Eltern gerecht zu werden, fühlte Elliot sich in einem Albtraum gefangen. Elliot ist ein Freigeist und Künstler. Er wollte seine Freizeit damit verbringen durch die schönen Parkanlagen zu spazieren und Inspiration für seine nächsten Bilder zu suchen. Stattdessen musste er sich mit Mathematik und Wirtschaftslehre herumplagen. </w:t>
+      </w:r>
+    </w:p>
+    <w:p>
+      <w:r>
+        <w:t>Da Elliots Noten seinen Eltern nie gut genug waren, schicken sie ihn schließlich auf ein Eliteinternat in der Hoffnung, dass dies ihm den ganzen „Künstlerquatsch“ austreibt. Nach fast einem Jahr auf dem Internat, das für ihn die Hölle auf Erden war, hat Elliot endgültig genug und verlässt die Schule auf eigene Faust.</w:t>
+      </w:r>
+      <w:r>
+        <w:t xml:space="preserve"> Auch wenn dies bedeutet, dass seine Familie ihn verstößt und er enterbt wird.</w:t>
+      </w:r>
+    </w:p>
+    <w:p>
+      <w:r>
+        <w:t xml:space="preserve">Elliot ist daraufhin lange Jahre um die Welt gereist und erst nach dem Tod seiner Eltern in die Highlands zurückgekehrt. </w:t>
+      </w:r>
+      <w:r>
+        <w:t xml:space="preserve">Elliot und Edward waren sich nie sehr nah, doch fand Edward die </w:t>
+      </w:r>
+      <w:r>
+        <w:lastRenderedPageBreak/>
+        <w:t>Entscheidung seiner Eltern ihm alles zu vermachten nicht gerecht. Und als Elliot eines Tages wieder vor seiner Tür stand, hat er i</w:t>
+      </w:r>
+      <w:r>
+        <w:t>hm erlaubt im Schloss zu leben</w:t>
+      </w:r>
+      <w:r>
+        <w:t>.</w:t>
+      </w:r>
+    </w:p>
+    <w:p/>
+    <w:p>
+      <w:r>
+        <w:t xml:space="preserve">Scarlett Graham ist Edwards Tochter, </w:t>
+      </w:r>
+      <w:r>
+        <w:t xml:space="preserve">ist </w:t>
+      </w:r>
+      <w:r>
+        <w:t xml:space="preserve">17 Jahre alt und will Musikerin werden. Eines ihrer auffälligsten Merkmale ist ihr feuerrotes Haar, das sie von ihrer Mutter </w:t>
+      </w:r>
+      <w:r>
+        <w:t xml:space="preserve">Louisa </w:t>
+      </w:r>
+      <w:r>
+        <w:t>geerbt hat. Diese war schon immer recht kränklich und</w:t>
+      </w:r>
+      <w:r>
+        <w:t xml:space="preserve"> kurz nach</w:t>
+      </w:r>
+      <w:r>
+        <w:t xml:space="preserve"> </w:t>
+      </w:r>
+      <w:r>
+        <w:t>Scarletts</w:t>
+      </w:r>
+      <w:r>
+        <w:t xml:space="preserve"> Geburt gestorben. Edward hat den Tod seine</w:t>
+      </w:r>
+      <w:r>
+        <w:t>r ersten Frau nie verkraftet, was zu einer ziemlich schlechten Beziehung zwischen ihm und seiner Tochter geführt hat. Auch wenn er es Scarlett nie direkt sagen würde, empfindet er es doch als ihre Schuld, dass Louisa tot ist und vor allem jetzt da Scarlett älter ist und ihrer Mutter immer ähnlicher wird, fällt es Edward schwer sie auch nur zu sehen.</w:t>
+      </w:r>
+    </w:p>
+    <w:p>
+      <w:r>
+        <w:t xml:space="preserve">Zu der bereits schlechten Beziehung kommt hinzu, dass Scarlett eher nach Elliot kommt und </w:t>
+      </w:r>
+      <w:r>
+        <w:t>professio</w:t>
+      </w:r>
+      <w:r>
+        <w:t>nell Harfe spiele</w:t>
+      </w:r>
+      <w:r>
+        <w:t>n</w:t>
+      </w:r>
+      <w:r>
+        <w:t xml:space="preserve"> </w:t>
+      </w:r>
+      <w:r>
+        <w:t>will. Edward hingegen will, dass seine Tochter in den Familienbetrieb einsteigt und irgendwann vielleicht sogar die Firma übernimmt. Aus diesem Grund hat er auch mit dem Gedanken gespielt, Scarlett auf eben jenes Eliteinternat zu schicken, in dem er und Elliot in ihrem Alter auch waren.</w:t>
+      </w:r>
+    </w:p>
+    <w:p>
+      <w:r>
+        <w:t>Im Gegensatz zu der schlechten Beziehung mit ihrem Vater steht ihre Beziehung mit Elliot. Er ist wie eine Vaterfigur für sie. Die Vaterfigur, die ihr leiblicher Vater nie sein konnte.</w:t>
+      </w:r>
+    </w:p>
+    <w:p/>
+    <w:p>
+      <w:r>
+        <w:t>Viola Rose ist die Verlobte von Edward</w:t>
+      </w:r>
+      <w:r>
+        <w:t xml:space="preserve">, 33 Jahre alt und Managerin </w:t>
+      </w:r>
+      <w:r>
+        <w:t>einer Tochterfirma des Familienbetriebs der Grahams.</w:t>
+      </w:r>
+      <w:r>
+        <w:t xml:space="preserve"> Sie und Edward sind bereits seit 5 Jahren ein Paar, haben sich kürzlich verlobt und sollten einige Tage nach der Ermordung Edwards heiraten. Bereits vor der Verlobung mit Edward war entschieden worden, dass sie Edwards Nachfolger als Leiter des Familienbetriebs werden soll.</w:t>
+      </w:r>
+    </w:p>
+    <w:p>
+      <w:r>
+        <w:t>Kurz nach der Verlobung</w:t>
+      </w:r>
+      <w:r>
+        <w:t xml:space="preserve"> hat Viola einen Anruf von einer guten Freundin erhalten. Diese hat von ihrer Verlobung erfahren und entschieden, dass dies ihre letzte Chance ist ihr eine Liebeserklärung zu machen.</w:t>
+      </w:r>
+      <w:r>
+        <w:t xml:space="preserve"> Während Viola die Gefühle ihrer Freundin nicht unbedingt erwidert, hat </w:t>
+      </w:r>
+      <w:r>
+        <w:t>diese Liebeserklärung sie doch daran zweifeln lassen, ob es die richtige Entscheidung ist Edward zu heiraten. Da sie jedoch Angst vor Edwards Reaktion hatte, hat sie es bis jetzt herausgezögert mit ihm zu reden.</w:t>
+      </w:r>
+    </w:p>
+    <w:p>
+      <w:r>
+        <w:t>Viola und Scarlett kommen relativ gut miteinander aus, haben aber fast keinen Kontakt miteinander, da Edward versucht dies mit allen Mitteln zu verhindern. Viola und Elliot hingegen haben keine besonders gute Beziehung. Viola war selbst auch auf dem Eliteinternat und hält Elliot für einen Versager, da er die Schule abgebrochen hat.</w:t>
+      </w:r>
+    </w:p>
+    <w:p/>
+    <w:p>
+      <w:r>
+        <w:t xml:space="preserve">Dean ist 25 Jahre alt und arbeitet als Gärtner. Seine Familie besitzt einen Gärtnereibetrieb und stellt schon seit Generationen den Gärtner für die Grahams. Dean ist sehr stolz auf seine Arbeit und darauf, dass er seine Familie so finanziell unterstützen kann. Außerdem macht er seine Arbeit gern und liebt seine Pflanzen über alles. Das einzige was an die Liebe zu seinen Pflanzen vielleicht heranreicht ist seine Zuneigung für Scarlett. </w:t>
+      </w:r>
+    </w:p>
+    <w:p>
+      <w:r>
+        <w:t>Dean und Scarlett verbringen viel Zeit zusammen in den Gärten des Schlosses, was Edward überhaupt ni</w:t>
+      </w:r>
+      <w:r>
+        <w:t xml:space="preserve">cht gerne sieht. Er ist überzeugt das Gesindel wie Dean kein angemessener Umgang für seine Tochter ist. Beim letzten Mal als Edward die beiden </w:t>
+      </w:r>
+      <w:r>
+        <w:t xml:space="preserve">zusammen </w:t>
+      </w:r>
+      <w:r>
+        <w:t>erwischt hat, hat er gedroht Dean zu kündigen, wenn er sich nicht von Scarlett fernhält.</w:t>
+      </w:r>
+    </w:p>
+    <w:p/>
+    <w:p>
+      <w:pPr>
+        <w:rPr>
+          <w:u w:val="single"/>
+        </w:rPr>
+      </w:pPr>
+    </w:p>
+    <w:p>
+      <w:pPr>
+        <w:rPr>
+          <w:u w:val="single"/>
+        </w:rPr>
+      </w:pPr>
+      <w:r>
+        <w:rPr>
+          <w:u w:val="single"/>
+        </w:rPr>
+        <w:t>Beispielrätsel</w:t>
+      </w:r>
+    </w:p>
+    <w:p/>
+    <w:p>
+      <w:pPr>
+        <w:rPr>
+          <w:u w:val="single"/>
+        </w:rPr>
+      </w:pPr>
+      <w:r>
+        <w:rPr>
+          <w:u w:val="single"/>
+        </w:rPr>
         <w:t>Parser</w:t>
+      </w:r>
+    </w:p>
+    <w:p>
+      <w:pPr>
+        <w:rPr>
+          <w:rFonts w:cstheme="minorHAnsi"/>
+        </w:rPr>
+      </w:pPr>
+      <w:r>
+        <w:rPr>
+          <w:rFonts w:cstheme="minorHAnsi"/>
+        </w:rPr>
+        <w:t xml:space="preserve">Der Parser verwendet drei </w:t>
+      </w:r>
+      <w:r>
+        <w:rPr>
+          <w:rFonts w:cstheme="minorHAnsi"/>
+        </w:rPr>
+        <w:t>Textd</w:t>
+      </w:r>
+      <w:r>
+        <w:rPr>
+          <w:rFonts w:cstheme="minorHAnsi"/>
+        </w:rPr>
+        <w:t xml:space="preserve">ateien für seine Datenbank. Je eine für </w:t>
+      </w:r>
+      <w:r>
+        <w:rPr>
+          <w:rFonts w:cstheme="minorHAnsi"/>
+        </w:rPr>
+        <w:t xml:space="preserve">Befehle, </w:t>
+      </w:r>
+      <w:r>
+        <w:rPr>
+          <w:rFonts w:cstheme="minorHAnsi"/>
+        </w:rPr>
+        <w:t xml:space="preserve">eine für </w:t>
+      </w:r>
+      <w:r>
+        <w:rPr>
+          <w:rFonts w:cstheme="minorHAnsi"/>
+        </w:rPr>
+        <w:t xml:space="preserve">Parameter und </w:t>
+      </w:r>
+      <w:r>
+        <w:rPr>
+          <w:rFonts w:cstheme="minorHAnsi"/>
+        </w:rPr>
+        <w:t xml:space="preserve">eine für </w:t>
+      </w:r>
+      <w:r>
+        <w:rPr>
+          <w:rFonts w:cstheme="minorHAnsi"/>
+        </w:rPr>
+        <w:t xml:space="preserve">Attribute. Bei jeder Eingabe in das Textfeld wird </w:t>
+      </w:r>
+      <w:r>
+        <w:rPr>
+          <w:rFonts w:cstheme="minorHAnsi"/>
+        </w:rPr>
+        <w:t>überprüft, ob der</w:t>
+      </w:r>
+      <w:r>
+        <w:rPr>
+          <w:rFonts w:cstheme="minorHAnsi"/>
+        </w:rPr>
+        <w:t xml:space="preserve"> Input-String </w:t>
+      </w:r>
+      <w:r>
+        <w:rPr>
+          <w:rFonts w:cstheme="minorHAnsi"/>
+        </w:rPr>
+        <w:t>ein Wort einer der drei Kategorien enthält. Falls eines</w:t>
+      </w:r>
+      <w:r>
+        <w:rPr>
+          <w:rFonts w:cstheme="minorHAnsi"/>
+        </w:rPr>
+        <w:t xml:space="preserve"> </w:t>
+      </w:r>
+      <w:r>
+        <w:rPr>
+          <w:rFonts w:cstheme="minorHAnsi"/>
+        </w:rPr>
+        <w:t>gefunden</w:t>
+      </w:r>
+      <w:r>
+        <w:rPr>
+          <w:rFonts w:cstheme="minorHAnsi"/>
+        </w:rPr>
+        <w:t xml:space="preserve"> wird</w:t>
+      </w:r>
+      <w:r>
+        <w:rPr>
+          <w:rFonts w:cstheme="minorHAnsi"/>
+        </w:rPr>
+        <w:t>, wird</w:t>
+      </w:r>
+      <w:r>
+        <w:rPr>
+          <w:rFonts w:cstheme="minorHAnsi"/>
+        </w:rPr>
+        <w:t xml:space="preserve"> die jeweilige ID des </w:t>
+      </w:r>
+      <w:r>
+        <w:rPr>
+          <w:rFonts w:cstheme="minorHAnsi"/>
+        </w:rPr>
+        <w:t xml:space="preserve">Wortes </w:t>
+      </w:r>
+      <w:r>
+        <w:rPr>
+          <w:rFonts w:cstheme="minorHAnsi"/>
+        </w:rPr>
+        <w:t>zurückgegeben.</w:t>
+      </w:r>
+      <w:r>
+        <w:rPr>
+          <w:rFonts w:cstheme="minorHAnsi"/>
+        </w:rPr>
+        <w:t xml:space="preserve"> Zum Beispiel ist für den Befehl</w:t>
+      </w:r>
+      <w:r>
+        <w:rPr>
+          <w:rFonts w:cstheme="minorHAnsi"/>
+        </w:rPr>
+        <w:t xml:space="preserve"> </w:t>
+      </w:r>
+      <w:r>
+        <w:rPr>
+          <w:rFonts w:cstheme="minorHAnsi"/>
+        </w:rPr>
+        <w:t>„</w:t>
+      </w:r>
+      <w:r>
+        <w:rPr>
+          <w:rFonts w:cstheme="minorHAnsi"/>
+        </w:rPr>
+        <w:t>gehen</w:t>
+      </w:r>
+      <w:r>
+        <w:rPr>
+          <w:rFonts w:cstheme="minorHAnsi"/>
+        </w:rPr>
+        <w:t xml:space="preserve">“ die commandID = 0 und für den Parameter </w:t>
+      </w:r>
+      <w:r>
+        <w:rPr>
+          <w:rFonts w:cstheme="minorHAnsi"/>
+        </w:rPr>
+        <w:t>„</w:t>
+      </w:r>
+      <w:r>
+        <w:rPr>
+          <w:rFonts w:cstheme="minorHAnsi"/>
+        </w:rPr>
+        <w:t>Schloss</w:t>
+      </w:r>
+      <w:r>
+        <w:rPr>
+          <w:rFonts w:cstheme="minorHAnsi"/>
+        </w:rPr>
+        <w:t>“</w:t>
+      </w:r>
+      <w:r>
+        <w:rPr>
+          <w:rFonts w:cstheme="minorHAnsi"/>
+        </w:rPr>
+        <w:t xml:space="preserve"> </w:t>
+      </w:r>
+      <w:r>
+        <w:rPr>
+          <w:rFonts w:cstheme="minorHAnsi"/>
+        </w:rPr>
+        <w:t xml:space="preserve">ist die </w:t>
+      </w:r>
+      <w:r>
+        <w:rPr>
+          <w:rFonts w:cstheme="minorHAnsi"/>
+        </w:rPr>
+        <w:t>parameterID = 5</w:t>
+      </w:r>
+      <w:r>
+        <w:rPr>
+          <w:rFonts w:cstheme="minorHAnsi"/>
+        </w:rPr>
+        <w:t>. Mit diesen ID</w:t>
+      </w:r>
+      <w:r>
+        <w:rPr>
+          <w:rFonts w:cstheme="minorHAnsi"/>
+        </w:rPr>
+        <w:t>s kann das Programm identifizieren</w:t>
+      </w:r>
+      <w:r>
+        <w:rPr>
+          <w:rFonts w:cstheme="minorHAnsi"/>
+        </w:rPr>
+        <w:t>, was der Spieler ihm mitteilen will</w:t>
+      </w:r>
+      <w:r>
+        <w:rPr>
+          <w:rFonts w:cstheme="minorHAnsi"/>
+        </w:rPr>
+        <w:t>.</w:t>
+      </w:r>
+    </w:p>
+    <w:p>
+      <w:pPr>
+        <w:rPr>
+          <w:rFonts w:cstheme="minorHAnsi"/>
+        </w:rPr>
+      </w:pPr>
+      <w:r>
+        <w:rPr>
+          <w:rFonts w:cstheme="minorHAnsi"/>
+        </w:rPr>
+        <w:t xml:space="preserve">Für jede mögliche Interaktion im Spiel </w:t>
+      </w:r>
+      <w:r>
+        <w:rPr>
+          <w:rFonts w:cstheme="minorHAnsi"/>
+        </w:rPr>
+        <w:t xml:space="preserve">gibt es </w:t>
+      </w:r>
+      <w:r>
+        <w:rPr>
+          <w:rFonts w:cstheme="minorHAnsi"/>
+        </w:rPr>
+        <w:t>eine ganze Reihe Synonyme, die alle beachtet werden. S</w:t>
+      </w:r>
+      <w:r>
+        <w:rPr>
+          <w:rFonts w:cstheme="minorHAnsi"/>
+        </w:rPr>
+        <w:t xml:space="preserve">o kann man </w:t>
+      </w:r>
+      <w:r>
+        <w:rPr>
+          <w:rFonts w:cstheme="minorHAnsi"/>
+        </w:rPr>
+        <w:t>zum Beispiel sowohl „reden“ als auch „sprechen“ verwenden, um einen Dialog mit einem der Spielcharaktere zu starten.</w:t>
       </w:r>
     </w:p>
     <w:p/>
@@ -488,6 +848,7 @@
     <w:lsdException w:name="HTML Sample" w:semiHidden="1" w:unhideWhenUsed="1"/>
     <w:lsdException w:name="HTML Typewriter" w:semiHidden="1" w:unhideWhenUsed="1"/>
     <w:lsdException w:name="HTML Variable" w:semiHidden="1" w:unhideWhenUsed="1"/>
+    <w:lsdException w:name="Normal Table" w:semiHidden="1" w:unhideWhenUsed="1"/>
     <w:lsdException w:name="annotation subject" w:semiHidden="1" w:unhideWhenUsed="1"/>
     <w:lsdException w:name="No List" w:semiHidden="1" w:unhideWhenUsed="1"/>
     <w:lsdException w:name="Outline List 1" w:semiHidden="1" w:unhideWhenUsed="1"/>
@@ -533,9 +894,11 @@
     <w:lsdException w:name="Table Subtle 1" w:semiHidden="1" w:unhideWhenUsed="1"/>
     <w:lsdException w:name="Table Subtle 2" w:semiHidden="1" w:unhideWhenUsed="1"/>
     <w:lsdException w:name="Table Web 1" w:semiHidden="1" w:unhideWhenUsed="1"/>
+    <w:lsdException w:name="Table Web 2" w:semiHidden="1" w:unhideWhenUsed="1"/>
     <w:lsdException w:name="Table Web 3" w:semiHidden="1" w:unhideWhenUsed="1"/>
     <w:lsdException w:name="Balloon Text" w:semiHidden="1" w:unhideWhenUsed="1"/>
     <w:lsdException w:name="Table Grid" w:uiPriority="39"/>
+    <w:lsdException w:name="Table Theme" w:semiHidden="1" w:unhideWhenUsed="1"/>
     <w:lsdException w:name="Placeholder Text" w:semiHidden="1"/>
     <w:lsdException w:name="No Spacing" w:uiPriority="1" w:qFormat="1"/>
     <w:lsdException w:name="Light Shading" w:uiPriority="60"/>

</xml_diff>

<commit_message>
Added Melissa's Sound Part
</commit_message>
<xml_diff>
--- a/Dokumentation.docx
+++ b/Dokumentation.docx
@@ -1314,6 +1314,298 @@
         </w:rPr>
         <w:t>Das Bedienstetenzimmer hat insgesamt vier Betten, vier Schränke und einige Raumteiler. Bis jetzt war Dean allerdings der einzige Bedienstete, so dass er das Zimmer für sich alleine hatte.</w:t>
       </w:r>
+    </w:p>
+    <w:p>
+      <w:pPr>
+        <w:rPr>
+          <w:sz w:val="24"/>
+          <w:szCs w:val="24"/>
+          <w:u w:val="single"/>
+        </w:rPr>
+      </w:pPr>
+    </w:p>
+    <w:p>
+      <w:pPr>
+        <w:rPr>
+          <w:color w:val="FF0000"/>
+          <w:sz w:val="24"/>
+          <w:szCs w:val="24"/>
+        </w:rPr>
+      </w:pPr>
+      <w:r>
+        <w:rPr>
+          <w:sz w:val="24"/>
+          <w:szCs w:val="24"/>
+          <w:u w:val="single"/>
+        </w:rPr>
+        <w:t>Parser</w:t>
+      </w:r>
+    </w:p>
+    <w:p>
+      <w:pPr>
+        <w:rPr>
+          <w:rFonts w:cstheme="minorHAnsi"/>
+          <w:sz w:val="24"/>
+          <w:szCs w:val="24"/>
+        </w:rPr>
+      </w:pPr>
+      <w:r>
+        <w:rPr>
+          <w:rFonts w:cstheme="minorHAnsi"/>
+          <w:sz w:val="24"/>
+          <w:szCs w:val="24"/>
+        </w:rPr>
+        <w:t xml:space="preserve">Der Parser verwendet drei Textdateien für seine Datenbank. Je eine für Befehle, eine für Parameter und eine für Attribute. Bei jeder Eingabe in das Textfeld wird überprüft, ob der Input-String ein Wort einer der drei Kategorien enthält. Falls eines gefunden wird, wird die jeweilige ID des Wortes zurückgegeben. Zum Beispiel ist für den Befehl „gehen“ die </w:t>
+      </w:r>
+      <w:r>
+        <w:rPr>
+          <w:rFonts w:cstheme="minorHAnsi"/>
+          <w:sz w:val="24"/>
+          <w:szCs w:val="24"/>
+        </w:rPr>
+        <w:lastRenderedPageBreak/>
+        <w:t>commandID = 0 und für den Parameter „Schloss“ ist die parameterID = 5. Mit diesen IDs kann das Programm identifizieren, was der Spieler ihm mitteilen will.</w:t>
+      </w:r>
+    </w:p>
+    <w:p>
+      <w:pPr>
+        <w:rPr>
+          <w:rFonts w:cstheme="minorHAnsi"/>
+          <w:sz w:val="24"/>
+          <w:szCs w:val="24"/>
+        </w:rPr>
+      </w:pPr>
+      <w:r>
+        <w:rPr>
+          <w:rFonts w:cstheme="minorHAnsi"/>
+          <w:sz w:val="24"/>
+          <w:szCs w:val="24"/>
+        </w:rPr>
+        <w:t>Für jede mögliche Interaktion im Spiel gibt es eine ganze Reihe Synonyme, die alle beachtet werden. So kann man zum Beispiel sowohl „reden“ als auch „sprechen“ verwenden, um einen Dialog mit einem der Spielcharaktere zu starten.</w:t>
+      </w:r>
+    </w:p>
+    <w:p>
+      <w:pPr>
+        <w:rPr>
+          <w:rFonts w:cs="Arial"/>
+          <w:sz w:val="24"/>
+          <w:szCs w:val="24"/>
+        </w:rPr>
+      </w:pPr>
+      <w:r>
+        <w:rPr>
+          <w:rFonts w:cs="Arial"/>
+          <w:sz w:val="24"/>
+          <w:szCs w:val="24"/>
+        </w:rPr>
+        <w:t>Am Anfang hatten wir nur Befehle (z.B. umschauen). Wir wollten jedoch auch spezifieren können, was man untersucht bzw. wohin man geht. Deshalb haben wir die Parameter hinzugefügt. Zusätzlich kann es sein, dass eine Art von Objekt öfters in einem Raum ist (z.B. zwei Türen), deshalb haben wir schlie</w:t>
+      </w:r>
+      <w:r>
+        <w:rPr>
+          <w:rFonts w:cs="Arial"/>
+          <w:sz w:val="24"/>
+          <w:szCs w:val="24"/>
+        </w:rPr>
+        <w:t xml:space="preserve">ßlich </w:t>
+      </w:r>
+      <w:r>
+        <w:rPr>
+          <w:rFonts w:cs="Arial"/>
+          <w:sz w:val="24"/>
+          <w:szCs w:val="24"/>
+        </w:rPr>
+        <w:t>noch Attribute hinzugefügt</w:t>
+      </w:r>
+      <w:r>
+        <w:rPr>
+          <w:rFonts w:cs="Arial"/>
+          <w:sz w:val="24"/>
+          <w:szCs w:val="24"/>
+        </w:rPr>
+        <w:t>,</w:t>
+      </w:r>
+      <w:r>
+        <w:rPr>
+          <w:rFonts w:cs="Arial"/>
+          <w:sz w:val="24"/>
+          <w:szCs w:val="24"/>
+        </w:rPr>
+        <w:t xml:space="preserve"> um diese zu differenzieren.</w:t>
+      </w:r>
+    </w:p>
+    <w:p>
+      <w:pPr>
+        <w:rPr>
+          <w:sz w:val="24"/>
+          <w:szCs w:val="24"/>
+        </w:rPr>
+      </w:pPr>
+    </w:p>
+    <w:p>
+      <w:pPr>
+        <w:rPr>
+          <w:sz w:val="24"/>
+          <w:szCs w:val="24"/>
+          <w:u w:val="single"/>
+        </w:rPr>
+      </w:pPr>
+      <w:r>
+        <w:rPr>
+          <w:sz w:val="24"/>
+          <w:szCs w:val="24"/>
+          <w:u w:val="single"/>
+        </w:rPr>
+        <w:t>Sound</w:t>
+      </w:r>
+    </w:p>
+    <w:p>
+      <w:pPr>
+        <w:rPr>
+          <w:rFonts w:eastAsia="Times New Roman" w:cs="Times New Roman"/>
+          <w:sz w:val="24"/>
+          <w:szCs w:val="24"/>
+        </w:rPr>
+      </w:pPr>
+      <w:r>
+        <w:rPr>
+          <w:rFonts w:eastAsia="Times New Roman" w:cs="Times New Roman"/>
+          <w:sz w:val="24"/>
+          <w:szCs w:val="24"/>
+        </w:rPr>
+        <w:t xml:space="preserve">Das Spiel ist mit Musik unterlegt, die sich stetig passend zu den Orten, an denen sich der Spieler bewegt, verändert. </w:t>
+      </w:r>
+    </w:p>
+    <w:p>
+      <w:pPr>
+        <w:rPr>
+          <w:rFonts w:eastAsia="Times New Roman" w:cs="Times New Roman"/>
+          <w:sz w:val="24"/>
+          <w:szCs w:val="24"/>
+        </w:rPr>
+      </w:pPr>
+      <w:r>
+        <w:rPr>
+          <w:rFonts w:eastAsia="Times New Roman" w:cs="Times New Roman"/>
+          <w:sz w:val="24"/>
+          <w:szCs w:val="24"/>
+        </w:rPr>
+        <w:t xml:space="preserve">Zu Beginn, wenn die eigene Spielfigur ihre Vergangenheit reflektiert, wird die Szene mit einer ruhigen Klaviermusik hinterlegt (Bsp. 1). Sobald sich der Spieler in Edinburgh aufhält, um auf ein Taxi zu warten, wechselt die Musik zu einer keltischen Melodie, die passend zum Ambiente der Stadt auf einem Dudelsack gespielt wird (Bsp. 2). Die Melodie ist zu diesem Zeitpunkt eher heiter und soll dem Spieler helfen, sich in die schottische Gegend, mit all ihren romantischen Gebäuden und vielen Geheimnissen hinein zu versetzen. </w:t>
+      </w:r>
+    </w:p>
+    <w:p>
+      <w:pPr>
+        <w:rPr>
+          <w:rFonts w:eastAsia="Times New Roman" w:cs="Times New Roman"/>
+          <w:sz w:val="24"/>
+          <w:szCs w:val="24"/>
+        </w:rPr>
+      </w:pPr>
+      <w:r>
+        <w:rPr>
+          <w:rFonts w:eastAsia="Times New Roman" w:cs="Times New Roman"/>
+          <w:sz w:val="24"/>
+          <w:szCs w:val="24"/>
+        </w:rPr>
+        <w:t xml:space="preserve">Sobald man im Schloss angekommen ist, erzeugt die Musik eine bedrückende Atmosphäre, die die schaurige, leicht gruselige Stimmung in dem alten Schloss widerspiegelt (Bsp. 3). Nachdem der Tote aufgefunden wurde, verändert sich die Musik erneut, da Scarlett </w:t>
+      </w:r>
+      <w:r>
+        <w:rPr>
+          <w:rFonts w:eastAsia="Times New Roman" w:cs="Times New Roman"/>
+          <w:sz w:val="24"/>
+          <w:szCs w:val="24"/>
+        </w:rPr>
+        <w:t>im Musikzimmer</w:t>
+      </w:r>
+      <w:r>
+        <w:rPr>
+          <w:rFonts w:eastAsia="Times New Roman" w:cs="Times New Roman"/>
+          <w:sz w:val="24"/>
+          <w:szCs w:val="24"/>
+        </w:rPr>
+        <w:t xml:space="preserve"> beginnt, Harfe zu spielen (Bsp. 4). Dass Scarlett dafür verantwortlich ist, weiß der Spieler zu diesem Zeitpunkt nicht. Sobald man </w:t>
+      </w:r>
+      <w:r>
+        <w:rPr>
+          <w:rFonts w:eastAsia="Times New Roman" w:cs="Times New Roman"/>
+          <w:sz w:val="24"/>
+          <w:szCs w:val="24"/>
+        </w:rPr>
+        <w:t>das Musikzimmer betritt, macht der Spieler Scarlett</w:t>
+      </w:r>
+      <w:r>
+        <w:rPr>
+          <w:rFonts w:eastAsia="Times New Roman" w:cs="Times New Roman"/>
+          <w:sz w:val="24"/>
+          <w:szCs w:val="24"/>
+        </w:rPr>
+        <w:t xml:space="preserve"> darauf aufmerksam, dass ihre Lieder sehr traurig klingen. Daraufhin intoniert sie ein eher fröhlich gehaltenes Harfenstück. Dieses endet jedoch nach dem kurzen Vo</w:t>
+      </w:r>
+      <w:r>
+        <w:rPr>
+          <w:rFonts w:eastAsia="Times New Roman" w:cs="Times New Roman"/>
+          <w:sz w:val="24"/>
+          <w:szCs w:val="24"/>
+        </w:rPr>
+        <w:t>rspiel und Scarlett verlässt das</w:t>
+      </w:r>
+      <w:r>
+        <w:rPr>
+          <w:rFonts w:eastAsia="Times New Roman" w:cs="Times New Roman"/>
+          <w:sz w:val="24"/>
+          <w:szCs w:val="24"/>
+        </w:rPr>
+        <w:t xml:space="preserve"> Zimmer (Bsp. 5). </w:t>
+      </w:r>
+    </w:p>
+    <w:p>
+      <w:pPr>
+        <w:rPr>
+          <w:rFonts w:eastAsia="Times New Roman" w:cs="Times New Roman"/>
+          <w:sz w:val="24"/>
+          <w:szCs w:val="24"/>
+        </w:rPr>
+      </w:pPr>
+      <w:r>
+        <w:rPr>
+          <w:rFonts w:eastAsia="Times New Roman" w:cs="Times New Roman"/>
+          <w:sz w:val="24"/>
+          <w:szCs w:val="24"/>
+        </w:rPr>
+        <w:t>Danach wechselt die Musik wieder zu einer eher schaurigen Hintergrundmusik (Bsp. 6). Sobald man Violas Zimmer betritt und ihre Spieluhr findet, wechselt die Musik erneut. Dieses Mal hört man eine gruselige Musik mit der Melodie einer Spieluhr (Bsp. 7). Dieser Musikwechsel soll das Spiel lebhafter erscheinen lassen. </w:t>
+      </w:r>
+    </w:p>
+    <w:p>
+      <w:pPr>
+        <w:rPr>
+          <w:sz w:val="24"/>
+          <w:szCs w:val="24"/>
+        </w:rPr>
+      </w:pPr>
+      <w:r>
+        <w:rPr>
+          <w:rFonts w:eastAsia="Times New Roman" w:cs="Times New Roman"/>
+          <w:sz w:val="24"/>
+          <w:szCs w:val="24"/>
+        </w:rPr>
+        <w:t>Gegen Ende des Spiels, wenn der Mordfall gelöst wurde und man mit dem Taxi durch die Highlands fährt, ändert sich die Musik wieder zu einer sehr traditionellen alten keltischen Weise (Bsp. 8).</w:t>
+      </w:r>
+    </w:p>
+    <w:p>
+      <w:pPr>
+        <w:rPr>
+          <w:color w:val="FF0000"/>
+          <w:sz w:val="24"/>
+          <w:szCs w:val="24"/>
+        </w:rPr>
+      </w:pPr>
+      <w:r>
+        <w:rPr>
+          <w:color w:val="FF0000"/>
+          <w:sz w:val="24"/>
+          <w:szCs w:val="24"/>
+        </w:rPr>
+        <w:t>Soundkulisse für alle Räume</w:t>
+      </w:r>
       <w:bookmarkStart w:id="0" w:name="_GoBack"/>
       <w:bookmarkEnd w:id="0"/>
     </w:p>
@@ -1322,282 +1614,43 @@
         <w:rPr>
           <w:sz w:val="24"/>
           <w:szCs w:val="24"/>
+        </w:rPr>
+      </w:pPr>
+    </w:p>
+    <w:p>
+      <w:pPr>
+        <w:rPr>
+          <w:color w:val="FF0000"/>
+          <w:sz w:val="24"/>
+          <w:szCs w:val="24"/>
           <w:u w:val="single"/>
         </w:rPr>
       </w:pPr>
-    </w:p>
-    <w:p>
-      <w:pPr>
+      <w:r>
         <w:rPr>
           <w:color w:val="FF0000"/>
           <w:sz w:val="24"/>
           <w:szCs w:val="24"/>
-        </w:rPr>
-      </w:pPr>
-      <w:r>
-        <w:rPr>
-          <w:sz w:val="24"/>
-          <w:szCs w:val="24"/>
           <w:u w:val="single"/>
         </w:rPr>
-        <w:t>Parser</w:t>
-      </w:r>
-    </w:p>
-    <w:p>
-      <w:pPr>
-        <w:rPr>
-          <w:rFonts w:cstheme="minorHAnsi"/>
-          <w:sz w:val="24"/>
-          <w:szCs w:val="24"/>
-        </w:rPr>
-      </w:pPr>
-      <w:r>
-        <w:rPr>
-          <w:rFonts w:cstheme="minorHAnsi"/>
-          <w:sz w:val="24"/>
-          <w:szCs w:val="24"/>
-        </w:rPr>
-        <w:t xml:space="preserve">Der Parser verwendet drei Textdateien für seine Datenbank. Je eine für Befehle, eine für Parameter und eine für Attribute. Bei jeder Eingabe in das Textfeld wird überprüft, ob der Input-String ein Wort einer der drei Kategorien enthält. Falls eines gefunden wird, wird die jeweilige ID des Wortes zurückgegeben. Zum Beispiel ist für den Befehl „gehen“ die </w:t>
-      </w:r>
-      <w:r>
-        <w:rPr>
-          <w:rFonts w:cstheme="minorHAnsi"/>
+        <w:t>Game Design (?)</w:t>
+      </w:r>
+    </w:p>
+    <w:p>
+      <w:pPr>
+        <w:rPr>
+          <w:color w:val="FF0000"/>
+          <w:sz w:val="24"/>
+          <w:szCs w:val="24"/>
+        </w:rPr>
+      </w:pPr>
+      <w:r>
+        <w:rPr>
+          <w:color w:val="FF0000"/>
           <w:sz w:val="24"/>
           <w:szCs w:val="24"/>
         </w:rPr>
         <w:lastRenderedPageBreak/>
-        <w:t>commandID = 0 und für den Parameter „Schloss“ ist die parameterID = 5. Mit diesen IDs kann das Programm identifizieren, was der Spieler ihm mitteilen will.</w:t>
-      </w:r>
-    </w:p>
-    <w:p>
-      <w:pPr>
-        <w:rPr>
-          <w:rFonts w:cstheme="minorHAnsi"/>
-          <w:sz w:val="24"/>
-          <w:szCs w:val="24"/>
-        </w:rPr>
-      </w:pPr>
-      <w:r>
-        <w:rPr>
-          <w:rFonts w:cstheme="minorHAnsi"/>
-          <w:sz w:val="24"/>
-          <w:szCs w:val="24"/>
-        </w:rPr>
-        <w:t>Für jede mögliche Interaktion im Spiel gibt es eine ganze Reihe Synonyme, die alle beachtet werden. So kann man zum Beispiel sowohl „reden“ als auch „sprechen“ verwenden, um einen Dialog mit einem der Spielcharaktere zu starten.</w:t>
-      </w:r>
-    </w:p>
-    <w:p>
-      <w:pPr>
-        <w:rPr>
-          <w:rFonts w:cs="Arial"/>
-          <w:sz w:val="24"/>
-          <w:szCs w:val="24"/>
-        </w:rPr>
-      </w:pPr>
-      <w:r>
-        <w:rPr>
-          <w:rFonts w:cs="Arial"/>
-          <w:sz w:val="24"/>
-          <w:szCs w:val="24"/>
-        </w:rPr>
-        <w:t>Am Anfang hatten wir nur Befehle (z.B. umschauen). Wir wollten jedoch auch spezifieren können, was man untersucht bzw. wohin man geht. Deshalb haben wir die Parameter hinzugefügt. Zusätzlich kann es sein, dass eine Art von Objekt öfters in einem Raum ist (z.B. zwei Türen), deshalb haben wir schlie</w:t>
-      </w:r>
-      <w:r>
-        <w:rPr>
-          <w:rFonts w:cs="Arial"/>
-          <w:sz w:val="24"/>
-          <w:szCs w:val="24"/>
-        </w:rPr>
-        <w:t xml:space="preserve">ßlich </w:t>
-      </w:r>
-      <w:r>
-        <w:rPr>
-          <w:rFonts w:cs="Arial"/>
-          <w:sz w:val="24"/>
-          <w:szCs w:val="24"/>
-        </w:rPr>
-        <w:t>noch Attribute hinzugefügt</w:t>
-      </w:r>
-      <w:r>
-        <w:rPr>
-          <w:rFonts w:cs="Arial"/>
-          <w:sz w:val="24"/>
-          <w:szCs w:val="24"/>
-        </w:rPr>
-        <w:t>,</w:t>
-      </w:r>
-      <w:r>
-        <w:rPr>
-          <w:rFonts w:cs="Arial"/>
-          <w:sz w:val="24"/>
-          <w:szCs w:val="24"/>
-        </w:rPr>
-        <w:t xml:space="preserve"> um diese zu differenzieren.</w:t>
-      </w:r>
-    </w:p>
-    <w:p>
-      <w:pPr>
-        <w:rPr>
-          <w:sz w:val="24"/>
-          <w:szCs w:val="24"/>
-        </w:rPr>
-      </w:pPr>
-    </w:p>
-    <w:p>
-      <w:pPr>
-        <w:rPr>
-          <w:sz w:val="24"/>
-          <w:szCs w:val="24"/>
-          <w:u w:val="single"/>
-        </w:rPr>
-      </w:pPr>
-      <w:r>
-        <w:rPr>
-          <w:sz w:val="24"/>
-          <w:szCs w:val="24"/>
-          <w:u w:val="single"/>
-        </w:rPr>
-        <w:t>Sound</w:t>
-      </w:r>
-    </w:p>
-    <w:p>
-      <w:pPr>
-        <w:rPr>
-          <w:sz w:val="24"/>
-          <w:szCs w:val="24"/>
-        </w:rPr>
-      </w:pPr>
-      <w:r>
-        <w:rPr>
-          <w:sz w:val="24"/>
-          <w:szCs w:val="24"/>
-        </w:rPr>
-        <w:t>Im Spiel werden sowohl Bilder als auch Ton</w:t>
-      </w:r>
-      <w:r>
-        <w:rPr>
-          <w:sz w:val="24"/>
-          <w:szCs w:val="24"/>
-        </w:rPr>
-        <w:t xml:space="preserve"> genutzt</w:t>
-      </w:r>
-      <w:r>
-        <w:rPr>
-          <w:sz w:val="24"/>
-          <w:szCs w:val="24"/>
-        </w:rPr>
-        <w:t xml:space="preserve"> um Atmosphäre</w:t>
-      </w:r>
-      <w:r>
-        <w:rPr>
-          <w:sz w:val="24"/>
-          <w:szCs w:val="24"/>
-        </w:rPr>
-        <w:t xml:space="preserve"> zu </w:t>
-      </w:r>
-      <w:r>
-        <w:rPr>
-          <w:sz w:val="24"/>
-          <w:szCs w:val="24"/>
-        </w:rPr>
-        <w:t xml:space="preserve">schaffen. </w:t>
-      </w:r>
-    </w:p>
-    <w:p>
-      <w:pPr>
-        <w:rPr>
-          <w:sz w:val="24"/>
-          <w:szCs w:val="24"/>
-        </w:rPr>
-      </w:pPr>
-      <w:r>
-        <w:rPr>
-          <w:sz w:val="24"/>
-          <w:szCs w:val="24"/>
-        </w:rPr>
-        <w:t xml:space="preserve">Die Musik im Schloss ist generell eher bedrückend um die schaurige, leicht gruselige Stimmung in dem alten Schloss </w:t>
-      </w:r>
-      <w:r>
-        <w:rPr>
-          <w:sz w:val="24"/>
-          <w:szCs w:val="24"/>
-        </w:rPr>
-        <w:t>widerzuspiegeln. Dazu gehört auch Harfenmusik, die, wie der Spieler etwas später im Spiel herausfindet, von Scarlett stammt, die sich ins Musikzimmer des Schlosses zurückgezogen hat.</w:t>
-      </w:r>
-    </w:p>
-    <w:p>
-      <w:pPr>
-        <w:rPr>
-          <w:sz w:val="24"/>
-          <w:szCs w:val="24"/>
-        </w:rPr>
-      </w:pPr>
-      <w:r>
-        <w:rPr>
-          <w:sz w:val="24"/>
-          <w:szCs w:val="24"/>
-        </w:rPr>
-        <w:t>Das Spiel hat auch Ambientsounds wie zum Beispiel Vogelgezwitscher und special effects wie zum Beispiel die Klingel oder den Schrei kurz bevor man die Leiche findet.</w:t>
-      </w:r>
-    </w:p>
-    <w:p>
-      <w:pPr>
-        <w:rPr>
-          <w:color w:val="FF0000"/>
-          <w:sz w:val="24"/>
-          <w:szCs w:val="24"/>
-        </w:rPr>
-      </w:pPr>
-      <w:r>
-        <w:rPr>
-          <w:color w:val="FF0000"/>
-          <w:sz w:val="24"/>
-          <w:szCs w:val="24"/>
-        </w:rPr>
-        <w:t>Soundkulisse für alle Räume</w:t>
-      </w:r>
-    </w:p>
-    <w:p>
-      <w:pPr>
-        <w:rPr>
-          <w:sz w:val="24"/>
-          <w:szCs w:val="24"/>
-        </w:rPr>
-      </w:pPr>
-    </w:p>
-    <w:p>
-      <w:pPr>
-        <w:rPr>
-          <w:color w:val="FF0000"/>
-          <w:sz w:val="24"/>
-          <w:szCs w:val="24"/>
-          <w:u w:val="single"/>
-        </w:rPr>
-      </w:pPr>
-      <w:r>
-        <w:rPr>
-          <w:color w:val="FF0000"/>
-          <w:sz w:val="24"/>
-          <w:szCs w:val="24"/>
-          <w:u w:val="single"/>
-        </w:rPr>
-        <w:t>Game Design (?)</w:t>
-      </w:r>
-    </w:p>
-    <w:p>
-      <w:pPr>
-        <w:rPr>
-          <w:color w:val="FF0000"/>
-          <w:sz w:val="24"/>
-          <w:szCs w:val="24"/>
-        </w:rPr>
-      </w:pPr>
-      <w:r>
-        <w:rPr>
-          <w:color w:val="FF0000"/>
-          <w:sz w:val="24"/>
-          <w:szCs w:val="24"/>
-        </w:rPr>
         <w:t>Wie verhindern wir, dass der Spieler Sachen findet, die er noch nicht finden soll?</w:t>
       </w:r>
     </w:p>

</xml_diff>